<commit_message>
Teszt terv, kb kész esetek
</commit_message>
<xml_diff>
--- a/Other/Proto_Teszt_terv.docx
+++ b/Other/Proto_Teszt_terv.docx
@@ -581,8 +581,6 @@
             <w:r>
               <w:t>zárt</w:t>
             </w:r>
-            <w:bookmarkStart w:id="0" w:name="_GoBack"/>
-            <w:bookmarkEnd w:id="0"/>
             <w:r>
               <w:t xml:space="preserve"> lyukra léptetjük.</w:t>
             </w:r>
@@ -3002,11 +3000,9 @@
             <w:r>
               <w:t xml:space="preserve">A munkással eltolunk egy </w:t>
             </w:r>
-            <w:proofErr w:type="gramStart"/>
-            <w:r>
-              <w:t>dobozt</w:t>
-            </w:r>
-            <w:proofErr w:type="gramEnd"/>
+            <w:r>
+              <w:t>dobozt,</w:t>
+            </w:r>
             <w:r>
               <w:t xml:space="preserve"> </w:t>
             </w:r>
@@ -3065,11 +3061,11 @@
             <w:r>
               <w:t xml:space="preserve"> esetben a </w:t>
             </w:r>
-            <w:proofErr w:type="gramStart"/>
-            <w:r>
-              <w:t>munkás</w:t>
-            </w:r>
-            <w:proofErr w:type="gramEnd"/>
+            <w:r>
+              <w:t>munkás,</w:t>
+            </w:r>
+            <w:bookmarkStart w:id="0" w:name="_GoBack"/>
+            <w:bookmarkEnd w:id="0"/>
             <w:r>
               <w:t xml:space="preserve"> ha dobozzal falnak toljuk.</w:t>
             </w:r>
@@ -4177,6 +4173,388 @@
             </w:r>
             <w:r>
               <w:t>.</w:t>
+            </w:r>
+          </w:p>
+        </w:tc>
+      </w:tr>
+    </w:tbl>
+    <w:p>
+      <w:pPr>
+        <w:rPr>
+          <w:b/>
+        </w:rPr>
+      </w:pPr>
+    </w:p>
+    <w:tbl>
+      <w:tblPr>
+        <w:tblW w:w="0" w:type="auto"/>
+        <w:tblBorders>
+          <w:top w:val="single" w:sz="4" w:space="0" w:color="auto"/>
+          <w:left w:val="single" w:sz="4" w:space="0" w:color="auto"/>
+          <w:bottom w:val="single" w:sz="4" w:space="0" w:color="auto"/>
+          <w:right w:val="single" w:sz="4" w:space="0" w:color="auto"/>
+          <w:insideH w:val="single" w:sz="4" w:space="0" w:color="auto"/>
+          <w:insideV w:val="single" w:sz="4" w:space="0" w:color="auto"/>
+        </w:tblBorders>
+        <w:tblLook w:val="01E0" w:firstRow="1" w:lastRow="1" w:firstColumn="1" w:lastColumn="1" w:noHBand="0" w:noVBand="0"/>
+      </w:tblPr>
+      <w:tblGrid>
+        <w:gridCol w:w="2560"/>
+        <w:gridCol w:w="5680"/>
+      </w:tblGrid>
+      <w:tr>
+        <w:trPr>
+          <w:trHeight w:val="270"/>
+        </w:trPr>
+        <w:tc>
+          <w:tcPr>
+            <w:tcW w:w="2560" w:type="dxa"/>
+            <w:tcBorders>
+              <w:top w:val="single" w:sz="4" w:space="0" w:color="auto"/>
+              <w:left w:val="single" w:sz="4" w:space="0" w:color="auto"/>
+              <w:bottom w:val="double" w:sz="4" w:space="0" w:color="auto"/>
+              <w:right w:val="single" w:sz="4" w:space="0" w:color="auto"/>
+            </w:tcBorders>
+            <w:hideMark/>
+          </w:tcPr>
+          <w:p>
+            <w:pPr>
+              <w:rPr>
+                <w:b/>
+              </w:rPr>
+            </w:pPr>
+            <w:r>
+              <w:rPr>
+                <w:b/>
+              </w:rPr>
+              <w:t>Teszt-eset neve</w:t>
+            </w:r>
+          </w:p>
+        </w:tc>
+        <w:tc>
+          <w:tcPr>
+            <w:tcW w:w="5680" w:type="dxa"/>
+            <w:tcBorders>
+              <w:top w:val="single" w:sz="4" w:space="0" w:color="auto"/>
+              <w:left w:val="single" w:sz="4" w:space="0" w:color="auto"/>
+              <w:bottom w:val="double" w:sz="4" w:space="0" w:color="auto"/>
+              <w:right w:val="single" w:sz="4" w:space="0" w:color="auto"/>
+            </w:tcBorders>
+          </w:tcPr>
+          <w:p>
+            <w:pPr>
+              <w:keepNext/>
+              <w:keepLines/>
+            </w:pPr>
+            <w:proofErr w:type="spellStart"/>
+            <w:r>
+              <w:t>Scheduling</w:t>
+            </w:r>
+            <w:proofErr w:type="spellEnd"/>
+            <w:r>
+              <w:t xml:space="preserve"> test 1.</w:t>
+            </w:r>
+          </w:p>
+        </w:tc>
+      </w:tr>
+      <w:tr>
+        <w:trPr>
+          <w:trHeight w:val="270"/>
+        </w:trPr>
+        <w:tc>
+          <w:tcPr>
+            <w:tcW w:w="2560" w:type="dxa"/>
+            <w:tcBorders>
+              <w:top w:val="double" w:sz="4" w:space="0" w:color="auto"/>
+              <w:left w:val="single" w:sz="4" w:space="0" w:color="auto"/>
+              <w:bottom w:val="single" w:sz="4" w:space="0" w:color="auto"/>
+              <w:right w:val="single" w:sz="4" w:space="0" w:color="auto"/>
+            </w:tcBorders>
+            <w:hideMark/>
+          </w:tcPr>
+          <w:p>
+            <w:pPr>
+              <w:rPr>
+                <w:b/>
+              </w:rPr>
+            </w:pPr>
+            <w:r>
+              <w:rPr>
+                <w:b/>
+              </w:rPr>
+              <w:t>Rövid leírás</w:t>
+            </w:r>
+          </w:p>
+        </w:tc>
+        <w:tc>
+          <w:tcPr>
+            <w:tcW w:w="5680" w:type="dxa"/>
+            <w:tcBorders>
+              <w:top w:val="double" w:sz="4" w:space="0" w:color="auto"/>
+              <w:left w:val="single" w:sz="4" w:space="0" w:color="auto"/>
+              <w:bottom w:val="single" w:sz="4" w:space="0" w:color="auto"/>
+              <w:right w:val="single" w:sz="4" w:space="0" w:color="auto"/>
+            </w:tcBorders>
+          </w:tcPr>
+          <w:p>
+            <w:r>
+              <w:t>Egy dobozt egyszerre két munkás is elszeretné tolni különböző irányba.</w:t>
+            </w:r>
+          </w:p>
+        </w:tc>
+      </w:tr>
+      <w:tr>
+        <w:trPr>
+          <w:trHeight w:val="270"/>
+        </w:trPr>
+        <w:tc>
+          <w:tcPr>
+            <w:tcW w:w="2560" w:type="dxa"/>
+            <w:tcBorders>
+              <w:top w:val="single" w:sz="4" w:space="0" w:color="auto"/>
+              <w:left w:val="single" w:sz="4" w:space="0" w:color="auto"/>
+              <w:bottom w:val="single" w:sz="4" w:space="0" w:color="auto"/>
+              <w:right w:val="single" w:sz="4" w:space="0" w:color="auto"/>
+            </w:tcBorders>
+            <w:hideMark/>
+          </w:tcPr>
+          <w:p>
+            <w:pPr>
+              <w:rPr>
+                <w:b/>
+              </w:rPr>
+            </w:pPr>
+            <w:r>
+              <w:rPr>
+                <w:b/>
+              </w:rPr>
+              <w:t>Teszt célja</w:t>
+            </w:r>
+          </w:p>
+        </w:tc>
+        <w:tc>
+          <w:tcPr>
+            <w:tcW w:w="5680" w:type="dxa"/>
+            <w:tcBorders>
+              <w:top w:val="single" w:sz="4" w:space="0" w:color="auto"/>
+              <w:left w:val="single" w:sz="4" w:space="0" w:color="auto"/>
+              <w:bottom w:val="single" w:sz="4" w:space="0" w:color="auto"/>
+              <w:right w:val="single" w:sz="4" w:space="0" w:color="auto"/>
+            </w:tcBorders>
+          </w:tcPr>
+          <w:p>
+            <w:r>
+              <w:t xml:space="preserve">Tesztelni, hogy </w:t>
+            </w:r>
+            <w:r>
+              <w:t>az ütemezés megfelelően működik-e.</w:t>
+            </w:r>
+          </w:p>
+        </w:tc>
+      </w:tr>
+    </w:tbl>
+    <w:p>
+      <w:pPr>
+        <w:rPr>
+          <w:b/>
+        </w:rPr>
+      </w:pPr>
+    </w:p>
+    <w:tbl>
+      <w:tblPr>
+        <w:tblW w:w="0" w:type="auto"/>
+        <w:tblBorders>
+          <w:top w:val="single" w:sz="4" w:space="0" w:color="auto"/>
+          <w:left w:val="single" w:sz="4" w:space="0" w:color="auto"/>
+          <w:bottom w:val="single" w:sz="4" w:space="0" w:color="auto"/>
+          <w:right w:val="single" w:sz="4" w:space="0" w:color="auto"/>
+          <w:insideH w:val="single" w:sz="4" w:space="0" w:color="auto"/>
+          <w:insideV w:val="single" w:sz="4" w:space="0" w:color="auto"/>
+        </w:tblBorders>
+        <w:tblLook w:val="01E0" w:firstRow="1" w:lastRow="1" w:firstColumn="1" w:lastColumn="1" w:noHBand="0" w:noVBand="0"/>
+      </w:tblPr>
+      <w:tblGrid>
+        <w:gridCol w:w="2560"/>
+        <w:gridCol w:w="5680"/>
+      </w:tblGrid>
+      <w:tr>
+        <w:trPr>
+          <w:trHeight w:val="270"/>
+        </w:trPr>
+        <w:tc>
+          <w:tcPr>
+            <w:tcW w:w="2560" w:type="dxa"/>
+            <w:tcBorders>
+              <w:top w:val="single" w:sz="4" w:space="0" w:color="auto"/>
+              <w:left w:val="single" w:sz="4" w:space="0" w:color="auto"/>
+              <w:bottom w:val="double" w:sz="4" w:space="0" w:color="auto"/>
+              <w:right w:val="single" w:sz="4" w:space="0" w:color="auto"/>
+            </w:tcBorders>
+            <w:hideMark/>
+          </w:tcPr>
+          <w:p>
+            <w:pPr>
+              <w:rPr>
+                <w:b/>
+              </w:rPr>
+            </w:pPr>
+            <w:r>
+              <w:rPr>
+                <w:b/>
+              </w:rPr>
+              <w:t>Teszt-eset neve</w:t>
+            </w:r>
+          </w:p>
+        </w:tc>
+        <w:tc>
+          <w:tcPr>
+            <w:tcW w:w="5680" w:type="dxa"/>
+            <w:tcBorders>
+              <w:top w:val="single" w:sz="4" w:space="0" w:color="auto"/>
+              <w:left w:val="single" w:sz="4" w:space="0" w:color="auto"/>
+              <w:bottom w:val="double" w:sz="4" w:space="0" w:color="auto"/>
+              <w:right w:val="single" w:sz="4" w:space="0" w:color="auto"/>
+            </w:tcBorders>
+          </w:tcPr>
+          <w:p>
+            <w:pPr>
+              <w:keepNext/>
+              <w:keepLines/>
+            </w:pPr>
+            <w:proofErr w:type="spellStart"/>
+            <w:r>
+              <w:t>Scheduling</w:t>
+            </w:r>
+            <w:proofErr w:type="spellEnd"/>
+            <w:r>
+              <w:t xml:space="preserve"> test 2.</w:t>
+            </w:r>
+          </w:p>
+        </w:tc>
+      </w:tr>
+      <w:tr>
+        <w:trPr>
+          <w:trHeight w:val="270"/>
+        </w:trPr>
+        <w:tc>
+          <w:tcPr>
+            <w:tcW w:w="2560" w:type="dxa"/>
+            <w:tcBorders>
+              <w:top w:val="double" w:sz="4" w:space="0" w:color="auto"/>
+              <w:left w:val="single" w:sz="4" w:space="0" w:color="auto"/>
+              <w:bottom w:val="single" w:sz="4" w:space="0" w:color="auto"/>
+              <w:right w:val="single" w:sz="4" w:space="0" w:color="auto"/>
+            </w:tcBorders>
+            <w:hideMark/>
+          </w:tcPr>
+          <w:p>
+            <w:pPr>
+              <w:rPr>
+                <w:b/>
+              </w:rPr>
+            </w:pPr>
+            <w:r>
+              <w:rPr>
+                <w:b/>
+              </w:rPr>
+              <w:t>Rövid leírás</w:t>
+            </w:r>
+          </w:p>
+        </w:tc>
+        <w:tc>
+          <w:tcPr>
+            <w:tcW w:w="5680" w:type="dxa"/>
+            <w:tcBorders>
+              <w:top w:val="double" w:sz="4" w:space="0" w:color="auto"/>
+              <w:left w:val="single" w:sz="4" w:space="0" w:color="auto"/>
+              <w:bottom w:val="single" w:sz="4" w:space="0" w:color="auto"/>
+              <w:right w:val="single" w:sz="4" w:space="0" w:color="auto"/>
+            </w:tcBorders>
+          </w:tcPr>
+          <w:p>
+            <w:r>
+              <w:t xml:space="preserve">Egy </w:t>
+            </w:r>
+            <w:r>
+              <w:t xml:space="preserve">sor </w:t>
+            </w:r>
+            <w:r>
+              <w:t xml:space="preserve">dobozt </w:t>
+            </w:r>
+            <w:r>
+              <w:t xml:space="preserve">tol az egyik munkás egy </w:t>
+            </w:r>
+            <w:r>
+              <w:t>zárt</w:t>
+            </w:r>
+            <w:r>
+              <w:t xml:space="preserve"> lyukon (</w:t>
+            </w:r>
+            <w:proofErr w:type="spellStart"/>
+            <w:r>
+              <w:t>HoleField</w:t>
+            </w:r>
+            <w:proofErr w:type="spellEnd"/>
+            <w:r>
+              <w:t>) keresztül, miközben a lyukat</w:t>
+            </w:r>
+            <w:r>
+              <w:t>/kapcsolót</w:t>
+            </w:r>
+            <w:r>
+              <w:t xml:space="preserve"> aktiválja egy másik</w:t>
+            </w:r>
+            <w:r>
+              <w:t xml:space="preserve"> munkás által eltolt</w:t>
+            </w:r>
+            <w:r>
+              <w:t xml:space="preserve"> doboz. </w:t>
+            </w:r>
+          </w:p>
+        </w:tc>
+      </w:tr>
+      <w:tr>
+        <w:trPr>
+          <w:trHeight w:val="270"/>
+        </w:trPr>
+        <w:tc>
+          <w:tcPr>
+            <w:tcW w:w="2560" w:type="dxa"/>
+            <w:tcBorders>
+              <w:top w:val="single" w:sz="4" w:space="0" w:color="auto"/>
+              <w:left w:val="single" w:sz="4" w:space="0" w:color="auto"/>
+              <w:bottom w:val="single" w:sz="4" w:space="0" w:color="auto"/>
+              <w:right w:val="single" w:sz="4" w:space="0" w:color="auto"/>
+            </w:tcBorders>
+            <w:hideMark/>
+          </w:tcPr>
+          <w:p>
+            <w:pPr>
+              <w:rPr>
+                <w:b/>
+              </w:rPr>
+            </w:pPr>
+            <w:r>
+              <w:rPr>
+                <w:b/>
+              </w:rPr>
+              <w:t>Teszt célja</w:t>
+            </w:r>
+          </w:p>
+        </w:tc>
+        <w:tc>
+          <w:tcPr>
+            <w:tcW w:w="5680" w:type="dxa"/>
+            <w:tcBorders>
+              <w:top w:val="single" w:sz="4" w:space="0" w:color="auto"/>
+              <w:left w:val="single" w:sz="4" w:space="0" w:color="auto"/>
+              <w:bottom w:val="single" w:sz="4" w:space="0" w:color="auto"/>
+              <w:right w:val="single" w:sz="4" w:space="0" w:color="auto"/>
+            </w:tcBorders>
+          </w:tcPr>
+          <w:p>
+            <w:r>
+              <w:t>Tesztelni, hogy az ütemezés megfelelően működik-e.</w:t>
             </w:r>
           </w:p>
         </w:tc>

</xml_diff>